<commit_message>
identified new entity called payment and added its attributes
</commit_message>
<xml_diff>
--- a/step 1.docx
+++ b/step 1.docx
@@ -855,93 +855,107 @@
           <w:szCs w:val="20"/>
         </w:rPr>
       </w:pPr>
+    </w:p>
+    <w:p>
+      <w:pPr>
+        <w:pStyle w:val="ListParagraph"/>
+        <w:numPr>
+          <w:ilvl w:val="0"/>
+          <w:numId w:val="3"/>
+        </w:numPr>
+        <w:rPr>
+          <w:sz w:val="20"/>
+          <w:szCs w:val="20"/>
+        </w:rPr>
+      </w:pPr>
+      <w:r>
+        <w:rPr>
+          <w:sz w:val="20"/>
+          <w:szCs w:val="20"/>
+        </w:rPr>
+        <w:t>Drugs (</w:t>
+      </w:r>
+      <w:r>
+        <w:rPr>
+          <w:sz w:val="20"/>
+          <w:szCs w:val="20"/>
+        </w:rPr>
+        <w:t>id, name</w:t>
+      </w:r>
+      <w:r>
+        <w:rPr>
+          <w:sz w:val="20"/>
+          <w:szCs w:val="20"/>
+        </w:rPr>
+        <w:t>)</w:t>
+      </w:r>
+    </w:p>
+    <w:p>
+      <w:pPr>
+        <w:pStyle w:val="ListParagraph"/>
+        <w:ind w:left="360"/>
+        <w:rPr>
+          <w:sz w:val="20"/>
+          <w:szCs w:val="20"/>
+        </w:rPr>
+      </w:pPr>
+      <w:r>
+        <w:rPr>
+          <w:sz w:val="20"/>
+          <w:szCs w:val="20"/>
+        </w:rPr>
+        <w:t xml:space="preserve">  </w:t>
+      </w:r>
+    </w:p>
+    <w:p>
+      <w:pPr>
+        <w:pStyle w:val="ListParagraph"/>
+        <w:ind w:left="360"/>
+        <w:rPr>
+          <w:sz w:val="20"/>
+          <w:szCs w:val="20"/>
+        </w:rPr>
+      </w:pPr>
+    </w:p>
+    <w:p>
+      <w:pPr>
+        <w:pStyle w:val="ListParagraph"/>
+        <w:ind w:left="360"/>
+        <w:rPr>
+          <w:sz w:val="20"/>
+          <w:szCs w:val="20"/>
+        </w:rPr>
+      </w:pPr>
+    </w:p>
+    <w:p>
+      <w:pPr>
+        <w:rPr>
+          <w:sz w:val="20"/>
+          <w:szCs w:val="20"/>
+        </w:rPr>
+      </w:pPr>
+      <w:r>
+        <w:rPr>
+          <w:sz w:val="20"/>
+          <w:szCs w:val="20"/>
+        </w:rPr>
+        <w:t>10 payment</w:t>
+      </w:r>
+      <w:r>
+        <w:rPr>
+          <w:sz w:val="20"/>
+          <w:szCs w:val="20"/>
+        </w:rPr>
+        <w:t>(payment_id,department_id,patient_id,date,information</w:t>
+      </w:r>
       <w:bookmarkStart w:id="0" w:name="_GoBack"/>
       <w:bookmarkEnd w:id="0"/>
-    </w:p>
-    <w:p>
-      <w:pPr>
-        <w:pStyle w:val="ListParagraph"/>
-        <w:numPr>
-          <w:ilvl w:val="0"/>
-          <w:numId w:val="3"/>
-        </w:numPr>
-        <w:rPr>
-          <w:sz w:val="20"/>
-          <w:szCs w:val="20"/>
-        </w:rPr>
-      </w:pPr>
-      <w:r>
-        <w:rPr>
-          <w:sz w:val="20"/>
-          <w:szCs w:val="20"/>
-        </w:rPr>
-        <w:t>Drugs (</w:t>
-      </w:r>
-      <w:r>
-        <w:rPr>
-          <w:sz w:val="20"/>
-          <w:szCs w:val="20"/>
-        </w:rPr>
-        <w:t>id, name</w:t>
-      </w:r>
       <w:r>
         <w:rPr>
           <w:sz w:val="20"/>
           <w:szCs w:val="20"/>
         </w:rPr>
         <w:t>)</w:t>
-      </w:r>
-    </w:p>
-    <w:p>
-      <w:pPr>
-        <w:pStyle w:val="ListParagraph"/>
-        <w:ind w:left="360"/>
-        <w:rPr>
-          <w:sz w:val="20"/>
-          <w:szCs w:val="20"/>
-        </w:rPr>
-      </w:pPr>
-      <w:r>
-        <w:rPr>
-          <w:sz w:val="20"/>
-          <w:szCs w:val="20"/>
-        </w:rPr>
-        <w:t xml:space="preserve">  </w:t>
-      </w:r>
-    </w:p>
-    <w:p>
-      <w:pPr>
-        <w:pStyle w:val="ListParagraph"/>
-        <w:ind w:left="360"/>
-        <w:rPr>
-          <w:sz w:val="20"/>
-          <w:szCs w:val="20"/>
-        </w:rPr>
-      </w:pPr>
-    </w:p>
-    <w:p>
-      <w:pPr>
-        <w:pStyle w:val="ListParagraph"/>
-        <w:ind w:left="360"/>
-        <w:rPr>
-          <w:sz w:val="20"/>
-          <w:szCs w:val="20"/>
-        </w:rPr>
-      </w:pPr>
-    </w:p>
-    <w:p>
-      <w:pPr>
-        <w:rPr>
-          <w:sz w:val="20"/>
-          <w:szCs w:val="20"/>
-        </w:rPr>
-      </w:pPr>
-      <w:r>
-        <w:rPr>
-          <w:sz w:val="20"/>
-          <w:szCs w:val="20"/>
-        </w:rPr>
-        <w:t>10 payment</w:t>
       </w:r>
     </w:p>
     <w:p>

</xml_diff>